<commit_message>
docs: Add group activity 1C interactive data analysis deliverable document
</commit_message>
<xml_diff>
--- a/03_SEMESTRE/02_VisualizacionInteractivaInformacion/Actividad_2/Entregable/ACTIVIDAD_GRUPAL_GRUPO_1C_ANALISIS_INTERACTIVOS_DE_DATOS.docx
+++ b/03_SEMESTRE/02_VisualizacionInteractivaInformacion/Actividad_2/Entregable/ACTIVIDAD_GRUPAL_GRUPO_1C_ANALISIS_INTERACTIVOS_DE_DATOS.docx
@@ -4724,7 +4724,7 @@
                 <w:sz w:val="24"/>
                 <w:szCs w:val="24"/>
               </w:rPr>
-              <w:t>3</w:t>
+              <w:t>4</w:t>
             </w:r>
             <w:r>
               <w:rPr>
@@ -5021,7 +5021,7 @@
                 <w:sz w:val="24"/>
                 <w:szCs w:val="24"/>
               </w:rPr>
-              <w:t>5</w:t>
+              <w:t>6</w:t>
             </w:r>
             <w:r>
               <w:rPr>
@@ -5120,7 +5120,7 @@
                 <w:sz w:val="24"/>
                 <w:szCs w:val="24"/>
               </w:rPr>
-              <w:t>7</w:t>
+              <w:t>8</w:t>
             </w:r>
             <w:r>
               <w:rPr>
@@ -5219,7 +5219,7 @@
                 <w:sz w:val="24"/>
                 <w:szCs w:val="24"/>
               </w:rPr>
-              <w:t>8</w:t>
+              <w:t>9</w:t>
             </w:r>
             <w:r>
               <w:rPr>

</xml_diff>